<commit_message>
Completed the Assignment Part 1
</commit_message>
<xml_diff>
--- a/personal_portfolio_plan.docx
+++ b/personal_portfolio_plan.docx
@@ -1,6 +1,6 @@
 
 <file path=word/document.xml><?xml version="1.0" encoding="utf-8"?>
-<w:document xmlns:wpc="http://schemas.microsoft.com/office/word/2010/wordprocessingCanvas" xmlns:cx="http://schemas.microsoft.com/office/drawing/2014/chartex" xmlns:cx1="http://schemas.microsoft.com/office/drawing/2015/9/8/chartex" xmlns:cx2="http://schemas.microsoft.com/office/drawing/2015/10/21/chartex" xmlns:cx3="http://schemas.microsoft.com/office/drawing/2016/5/9/chartex" xmlns:cx4="http://schemas.microsoft.com/office/drawing/2016/5/10/chartex" xmlns:cx5="http://schemas.microsoft.com/office/drawing/2016/5/11/chartex" xmlns:cx6="http://schemas.microsoft.com/office/drawing/2016/5/12/chartex" xmlns:cx7="http://schemas.microsoft.com/office/drawing/2016/5/13/chartex" xmlns:cx8="http://schemas.microsoft.com/office/drawing/2016/5/14/chartex" xmlns:mc="http://schemas.openxmlformats.org/markup-compatibility/2006" xmlns:aink="http://schemas.microsoft.com/office/drawing/2016/ink" xmlns:am3d="http://schemas.microsoft.com/office/drawing/2017/model3d" xmlns:o="urn:schemas-microsoft-com:office:office" xmlns:r="http://schemas.openxmlformats.org/officeDocument/2006/relationships" xmlns:m="http://schemas.openxmlformats.org/officeDocument/2006/math" xmlns:v="urn:schemas-microsoft-com:vml" xmlns:wp14="http://schemas.microsoft.com/office/word/2010/wordprocessingDrawing" xmlns:wp="http://schemas.openxmlformats.org/drawingml/2006/wordprocessingDrawing" xmlns:w10="urn:schemas-microsoft-com:office:word" xmlns:w="http://schemas.openxmlformats.org/wordprocessingml/2006/main" xmlns:w14="http://schemas.microsoft.com/office/word/2010/wordml" xmlns:w15="http://schemas.microsoft.com/office/word/2012/wordml" xmlns:w16cid="http://schemas.microsoft.com/office/word/2016/wordml/cid" xmlns:w16se="http://schemas.microsoft.com/office/word/2015/wordml/symex" xmlns:wpg="http://schemas.microsoft.com/office/word/2010/wordprocessingGroup" xmlns:wpi="http://schemas.microsoft.com/office/word/2010/wordprocessingInk" xmlns:wne="http://schemas.microsoft.com/office/word/2006/wordml" xmlns:wps="http://schemas.microsoft.com/office/word/2010/wordprocessingShape" mc:Ignorable="w14 w15 w16se w16cid wp14">
+<w:document xmlns:wpc="http://schemas.microsoft.com/office/word/2010/wordprocessingCanvas" xmlns:cx="http://schemas.microsoft.com/office/drawing/2014/chartex" xmlns:cx1="http://schemas.microsoft.com/office/drawing/2015/9/8/chartex" xmlns:cx2="http://schemas.microsoft.com/office/drawing/2015/10/21/chartex" xmlns:cx3="http://schemas.microsoft.com/office/drawing/2016/5/9/chartex" xmlns:cx4="http://schemas.microsoft.com/office/drawing/2016/5/10/chartex" xmlns:cx5="http://schemas.microsoft.com/office/drawing/2016/5/11/chartex" xmlns:cx6="http://schemas.microsoft.com/office/drawing/2016/5/12/chartex" xmlns:cx7="http://schemas.microsoft.com/office/drawing/2016/5/13/chartex" xmlns:cx8="http://schemas.microsoft.com/office/drawing/2016/5/14/chartex" xmlns:mc="http://schemas.openxmlformats.org/markup-compatibility/2006" xmlns:aink="http://schemas.microsoft.com/office/drawing/2016/ink" xmlns:am3d="http://schemas.microsoft.com/office/drawing/2017/model3d" xmlns:o="urn:schemas-microsoft-com:office:office" xmlns:oel="http://schemas.microsoft.com/office/2019/extlst" xmlns:r="http://schemas.openxmlformats.org/officeDocument/2006/relationships" xmlns:m="http://schemas.openxmlformats.org/officeDocument/2006/math" xmlns:v="urn:schemas-microsoft-com:vml" xmlns:wp14="http://schemas.microsoft.com/office/word/2010/wordprocessingDrawing" xmlns:wp="http://schemas.openxmlformats.org/drawingml/2006/wordprocessingDrawing" xmlns:w10="urn:schemas-microsoft-com:office:word" xmlns:w="http://schemas.openxmlformats.org/wordprocessingml/2006/main" xmlns:w14="http://schemas.microsoft.com/office/word/2010/wordml" xmlns:w15="http://schemas.microsoft.com/office/word/2012/wordml" xmlns:w16cex="http://schemas.microsoft.com/office/word/2018/wordml/cex" xmlns:w16cid="http://schemas.microsoft.com/office/word/2016/wordml/cid" xmlns:w16="http://schemas.microsoft.com/office/word/2018/wordml" xmlns:w16sdtdh="http://schemas.microsoft.com/office/word/2020/wordml/sdtdatahash" xmlns:w16se="http://schemas.microsoft.com/office/word/2015/wordml/symex" xmlns:wpg="http://schemas.microsoft.com/office/word/2010/wordprocessingGroup" xmlns:wpi="http://schemas.microsoft.com/office/word/2010/wordprocessingInk" xmlns:wne="http://schemas.microsoft.com/office/word/2006/wordml" xmlns:wps="http://schemas.microsoft.com/office/word/2010/wordprocessingShape" mc:Ignorable="w14 w15 w16se w16cid w16 w16cex w16sdtdh wp14">
   <w:body>
     <w:p>
       <w:pPr>
@@ -30,6 +30,9 @@
       <w:r>
         <w:t>:</w:t>
       </w:r>
+      <w:r>
+        <w:t xml:space="preserve"> Jasmine Ford</w:t>
+      </w:r>
     </w:p>
     <w:p/>
     <w:p>
@@ -55,11 +58,29 @@
       <w:r>
         <w:t>Idea 1:</w:t>
       </w:r>
+      <w:r>
+        <w:t xml:space="preserve"> </w:t>
+      </w:r>
+      <w:r>
+        <w:t xml:space="preserve">I could create a simple webpage, but make multiple tabs for my digital media </w:t>
+      </w:r>
+      <w:r>
+        <w:t>work, my actual artwork, and any video</w:t>
+      </w:r>
+      <w:r>
+        <w:t xml:space="preserve">/audio projects that I have worked on. </w:t>
+      </w:r>
     </w:p>
     <w:p/>
     <w:p>
       <w:r>
         <w:t>Idea 2:</w:t>
+      </w:r>
+      <w:r>
+        <w:t xml:space="preserve"> I could create a scroll down portfolio that lists my name at the top, and when you scroll down it displays other things that I have worked on, newspapers, digital media, video, audio, and </w:t>
+      </w:r>
+      <w:r>
+        <w:t xml:space="preserve">artwork. </w:t>
       </w:r>
     </w:p>
     <w:p/>
@@ -218,6 +239,12 @@
             <w:pPr>
               <w:cnfStyle w:val="000000100000" w:firstRow="0" w:lastRow="0" w:firstColumn="0" w:lastColumn="0" w:oddVBand="0" w:evenVBand="0" w:oddHBand="1" w:evenHBand="0" w:firstRowFirstColumn="0" w:firstRowLastColumn="0" w:lastRowFirstColumn="0" w:lastRowLastColumn="0"/>
             </w:pPr>
+            <w:r>
+              <w:t xml:space="preserve">The purpose of the webpage will be to show off </w:t>
+            </w:r>
+            <w:r>
+              <w:t xml:space="preserve">the various projects that I have completed and been apart of in order to showcase my skills to future employers and collaborators. </w:t>
+            </w:r>
           </w:p>
         </w:tc>
       </w:tr>
@@ -257,6 +284,9 @@
             <w:pPr>
               <w:cnfStyle w:val="000000000000" w:firstRow="0" w:lastRow="0" w:firstColumn="0" w:lastColumn="0" w:oddVBand="0" w:evenVBand="0" w:oddHBand="0" w:evenHBand="0" w:firstRowFirstColumn="0" w:firstRowLastColumn="0" w:lastRowFirstColumn="0" w:lastRowLastColumn="0"/>
             </w:pPr>
+            <w:r>
+              <w:t xml:space="preserve">My target audience will be my peers and potential employers, someone who has enough technological knowledge that they can navigate a webpage. </w:t>
+            </w:r>
           </w:p>
         </w:tc>
       </w:tr>
@@ -297,6 +327,12 @@
             <w:pPr>
               <w:cnfStyle w:val="000000100000" w:firstRow="0" w:lastRow="0" w:firstColumn="0" w:lastColumn="0" w:oddVBand="0" w:evenVBand="0" w:oddHBand="1" w:evenHBand="0" w:firstRowFirstColumn="0" w:firstRowLastColumn="0" w:lastRowFirstColumn="0" w:lastRowLastColumn="0"/>
             </w:pPr>
+            <w:r>
+              <w:t xml:space="preserve">I will use </w:t>
+            </w:r>
+            <w:r>
+              <w:t xml:space="preserve">images of my projects as well as include videos and audio that I have worked on. </w:t>
+            </w:r>
           </w:p>
         </w:tc>
       </w:tr>
@@ -336,6 +372,9 @@
             <w:pPr>
               <w:cnfStyle w:val="000000000000" w:firstRow="0" w:lastRow="0" w:firstColumn="0" w:lastColumn="0" w:oddVBand="0" w:evenVBand="0" w:oddHBand="0" w:evenHBand="0" w:firstRowFirstColumn="0" w:firstRowLastColumn="0" w:lastRowFirstColumn="0" w:lastRowLastColumn="0"/>
             </w:pPr>
+            <w:r>
+              <w:t xml:space="preserve">I will use a lot of cool tones and greys to lead the viewers eye around my webpage with white text so viewers can easily see. </w:t>
+            </w:r>
           </w:p>
         </w:tc>
       </w:tr>
@@ -376,6 +415,9 @@
             <w:pPr>
               <w:cnfStyle w:val="000000100000" w:firstRow="0" w:lastRow="0" w:firstColumn="0" w:lastColumn="0" w:oddVBand="0" w:evenVBand="0" w:oddHBand="1" w:evenHBand="0" w:firstRowFirstColumn="0" w:firstRowLastColumn="0" w:lastRowFirstColumn="0" w:lastRowLastColumn="0"/>
             </w:pPr>
+            <w:r>
+              <w:t xml:space="preserve">My webpage will not have any tabs to click on, it will be a simple scroll down webpage, making it easy to follow. </w:t>
+            </w:r>
           </w:p>
         </w:tc>
       </w:tr>
@@ -415,6 +457,9 @@
             <w:pPr>
               <w:cnfStyle w:val="000000000000" w:firstRow="0" w:lastRow="0" w:firstColumn="0" w:lastColumn="0" w:oddVBand="0" w:evenVBand="0" w:oddHBand="0" w:evenHBand="0" w:firstRowFirstColumn="0" w:firstRowLastColumn="0" w:lastRowFirstColumn="0" w:lastRowLastColumn="0"/>
             </w:pPr>
+            <w:r>
+              <w:t xml:space="preserve">This project will be completed by the end of the semester. </w:t>
+            </w:r>
           </w:p>
         </w:tc>
       </w:tr>
@@ -464,8 +509,6 @@
       <w:r>
         <w:t>your</w:t>
       </w:r>
-      <w:bookmarkStart w:id="0" w:name="_GoBack"/>
-      <w:bookmarkEnd w:id="0"/>
       <w:r>
         <w:t xml:space="preserve"> home page below</w:t>
       </w:r>
@@ -473,10 +516,1039 @@
         <w:t>.</w:t>
       </w:r>
     </w:p>
+    <w:p>
+      <w:pPr>
+        <w:tabs>
+          <w:tab w:val="left" w:pos="12870"/>
+        </w:tabs>
+      </w:pPr>
+      <w:r>
+        <w:rPr>
+          <w:noProof/>
+        </w:rPr>
+        <mc:AlternateContent>
+          <mc:Choice Requires="wps">
+            <w:drawing>
+              <wp:anchor distT="0" distB="0" distL="114300" distR="114300" simplePos="0" relativeHeight="251660288" behindDoc="0" locked="0" layoutInCell="1" allowOverlap="1" wp14:anchorId="1FB525C5" wp14:editId="0C319B7D">
+                <wp:simplePos x="0" y="0"/>
+                <wp:positionH relativeFrom="column">
+                  <wp:posOffset>1257300</wp:posOffset>
+                </wp:positionH>
+                <wp:positionV relativeFrom="paragraph">
+                  <wp:posOffset>273050</wp:posOffset>
+                </wp:positionV>
+                <wp:extent cx="6197600" cy="685800"/>
+                <wp:effectExtent l="0" t="0" r="12700" b="19050"/>
+                <wp:wrapNone/>
+                <wp:docPr id="2" name="Flowchart: Process 2"/>
+                <wp:cNvGraphicFramePr/>
+                <a:graphic xmlns:a="http://schemas.openxmlformats.org/drawingml/2006/main">
+                  <a:graphicData uri="http://schemas.microsoft.com/office/word/2010/wordprocessingShape">
+                    <wps:wsp>
+                      <wps:cNvSpPr/>
+                      <wps:spPr>
+                        <a:xfrm>
+                          <a:off x="0" y="0"/>
+                          <a:ext cx="6197600" cy="685800"/>
+                        </a:xfrm>
+                        <a:prstGeom prst="flowChartProcess">
+                          <a:avLst/>
+                        </a:prstGeom>
+                        <a:solidFill>
+                          <a:srgbClr val="A6C9E8"/>
+                        </a:solidFill>
+                      </wps:spPr>
+                      <wps:style>
+                        <a:lnRef idx="2">
+                          <a:schemeClr val="accent1">
+                            <a:shade val="50000"/>
+                          </a:schemeClr>
+                        </a:lnRef>
+                        <a:fillRef idx="1">
+                          <a:schemeClr val="accent1"/>
+                        </a:fillRef>
+                        <a:effectRef idx="0">
+                          <a:schemeClr val="accent1"/>
+                        </a:effectRef>
+                        <a:fontRef idx="minor">
+                          <a:schemeClr val="lt1"/>
+                        </a:fontRef>
+                      </wps:style>
+                      <wps:bodyPr rot="0" spcFirstLastPara="0" vertOverflow="overflow" horzOverflow="overflow" vert="horz" wrap="square" lIns="91440" tIns="45720" rIns="91440" bIns="45720" numCol="1" spcCol="0" rtlCol="0" fromWordArt="0" anchor="ctr" anchorCtr="0" forceAA="0" compatLnSpc="1">
+                        <a:prstTxWarp prst="textNoShape">
+                          <a:avLst/>
+                        </a:prstTxWarp>
+                        <a:noAutofit/>
+                      </wps:bodyPr>
+                    </wps:wsp>
+                  </a:graphicData>
+                </a:graphic>
+              </wp:anchor>
+            </w:drawing>
+          </mc:Choice>
+          <mc:Fallback>
+            <w:pict>
+              <v:shapetype w14:anchorId="62E08037" id="_x0000_t109" coordsize="21600,21600" o:spt="109" path="m,l,21600r21600,l21600,xe">
+                <v:stroke joinstyle="miter"/>
+                <v:path gradientshapeok="t" o:connecttype="rect"/>
+              </v:shapetype>
+              <v:shape id="Flowchart: Process 2" o:spid="_x0000_s1026" type="#_x0000_t109" style="position:absolute;margin-left:99pt;margin-top:21.5pt;width:488pt;height:54pt;z-index:251660288;visibility:visible;mso-wrap-style:square;mso-wrap-distance-left:9pt;mso-wrap-distance-top:0;mso-wrap-distance-right:9pt;mso-wrap-distance-bottom:0;mso-position-horizontal:absolute;mso-position-horizontal-relative:text;mso-position-vertical:absolute;mso-position-vertical-relative:text;v-text-anchor:middle" o:gfxdata="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" fillcolor="#a6c9e8" strokecolor="#1f4d78 [1604]" strokeweight="1pt"/>
+            </w:pict>
+          </mc:Fallback>
+        </mc:AlternateContent>
+      </w:r>
+      <w:r>
+        <w:rPr>
+          <w:noProof/>
+        </w:rPr>
+        <mc:AlternateContent>
+          <mc:Choice Requires="wps">
+            <w:drawing>
+              <wp:anchor distT="0" distB="0" distL="114300" distR="114300" simplePos="0" relativeHeight="251659264" behindDoc="0" locked="0" layoutInCell="1" allowOverlap="1" wp14:anchorId="16020047" wp14:editId="1FA857ED">
+                <wp:simplePos x="0" y="0"/>
+                <wp:positionH relativeFrom="column">
+                  <wp:posOffset>1092200</wp:posOffset>
+                </wp:positionH>
+                <wp:positionV relativeFrom="paragraph">
+                  <wp:posOffset>107950</wp:posOffset>
+                </wp:positionV>
+                <wp:extent cx="6610350" cy="6483350"/>
+                <wp:effectExtent l="0" t="0" r="19050" b="12700"/>
+                <wp:wrapNone/>
+                <wp:docPr id="1" name="Flowchart: Process 1"/>
+                <wp:cNvGraphicFramePr/>
+                <a:graphic xmlns:a="http://schemas.openxmlformats.org/drawingml/2006/main">
+                  <a:graphicData uri="http://schemas.microsoft.com/office/word/2010/wordprocessingShape">
+                    <wps:wsp>
+                      <wps:cNvSpPr/>
+                      <wps:spPr>
+                        <a:xfrm>
+                          <a:off x="0" y="0"/>
+                          <a:ext cx="6610350" cy="6483350"/>
+                        </a:xfrm>
+                        <a:prstGeom prst="flowChartProcess">
+                          <a:avLst/>
+                        </a:prstGeom>
+                        <a:solidFill>
+                          <a:schemeClr val="bg2"/>
+                        </a:solidFill>
+                      </wps:spPr>
+                      <wps:style>
+                        <a:lnRef idx="2">
+                          <a:schemeClr val="accent1">
+                            <a:shade val="50000"/>
+                          </a:schemeClr>
+                        </a:lnRef>
+                        <a:fillRef idx="1">
+                          <a:schemeClr val="accent1"/>
+                        </a:fillRef>
+                        <a:effectRef idx="0">
+                          <a:schemeClr val="accent1"/>
+                        </a:effectRef>
+                        <a:fontRef idx="minor">
+                          <a:schemeClr val="lt1"/>
+                        </a:fontRef>
+                      </wps:style>
+                      <wps:bodyPr rot="0" spcFirstLastPara="0" vertOverflow="overflow" horzOverflow="overflow" vert="horz" wrap="square" lIns="91440" tIns="45720" rIns="91440" bIns="45720" numCol="1" spcCol="0" rtlCol="0" fromWordArt="0" anchor="ctr" anchorCtr="0" forceAA="0" compatLnSpc="1">
+                        <a:prstTxWarp prst="textNoShape">
+                          <a:avLst/>
+                        </a:prstTxWarp>
+                        <a:noAutofit/>
+                      </wps:bodyPr>
+                    </wps:wsp>
+                  </a:graphicData>
+                </a:graphic>
+                <wp14:sizeRelH relativeFrom="margin">
+                  <wp14:pctWidth>0</wp14:pctWidth>
+                </wp14:sizeRelH>
+                <wp14:sizeRelV relativeFrom="margin">
+                  <wp14:pctHeight>0</wp14:pctHeight>
+                </wp14:sizeRelV>
+              </wp:anchor>
+            </w:drawing>
+          </mc:Choice>
+          <mc:Fallback>
+            <w:pict>
+              <v:shape w14:anchorId="15BC1964" id="Flowchart: Process 1" o:spid="_x0000_s1026" type="#_x0000_t109" style="position:absolute;margin-left:86pt;margin-top:8.5pt;width:520.5pt;height:510.5pt;z-index:251659264;visibility:visible;mso-wrap-style:square;mso-width-percent:0;mso-height-percent:0;mso-wrap-distance-left:9pt;mso-wrap-distance-top:0;mso-wrap-distance-right:9pt;mso-wrap-distance-bottom:0;mso-position-horizontal:absolute;mso-position-horizontal-relative:text;mso-position-vertical:absolute;mso-position-vertical-relative:text;mso-width-percent:0;mso-height-percent:0;mso-width-relative:margin;mso-height-relative:margin;v-text-anchor:middle" o:gfxdata="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" fillcolor="#e7e6e6 [3214]" strokecolor="#1f4d78 [1604]" strokeweight="1pt"/>
+            </w:pict>
+          </mc:Fallback>
+        </mc:AlternateContent>
+      </w:r>
+    </w:p>
+    <w:p>
+      <w:r>
+        <w:rPr>
+          <w:noProof/>
+        </w:rPr>
+        <mc:AlternateContent>
+          <mc:Choice Requires="wps">
+            <w:drawing>
+              <wp:anchor distT="45720" distB="45720" distL="114300" distR="114300" simplePos="0" relativeHeight="251667456" behindDoc="0" locked="0" layoutInCell="1" allowOverlap="1" wp14:anchorId="12ED352C" wp14:editId="129C47F3">
+                <wp:simplePos x="0" y="0"/>
+                <wp:positionH relativeFrom="column">
+                  <wp:posOffset>1390650</wp:posOffset>
+                </wp:positionH>
+                <wp:positionV relativeFrom="paragraph">
+                  <wp:posOffset>50800</wp:posOffset>
+                </wp:positionV>
+                <wp:extent cx="5969000" cy="1404620"/>
+                <wp:effectExtent l="0" t="0" r="12700" b="13970"/>
+                <wp:wrapSquare wrapText="bothSides"/>
+                <wp:docPr id="217" name="Text Box 2"/>
+                <wp:cNvGraphicFramePr>
+                  <a:graphicFrameLocks xmlns:a="http://schemas.openxmlformats.org/drawingml/2006/main"/>
+                </wp:cNvGraphicFramePr>
+                <a:graphic xmlns:a="http://schemas.openxmlformats.org/drawingml/2006/main">
+                  <a:graphicData uri="http://schemas.microsoft.com/office/word/2010/wordprocessingShape">
+                    <wps:wsp>
+                      <wps:cNvSpPr txBox="1">
+                        <a:spLocks noChangeArrowheads="1"/>
+                      </wps:cNvSpPr>
+                      <wps:spPr bwMode="auto">
+                        <a:xfrm>
+                          <a:off x="0" y="0"/>
+                          <a:ext cx="5969000" cy="1404620"/>
+                        </a:xfrm>
+                        <a:prstGeom prst="rect">
+                          <a:avLst/>
+                        </a:prstGeom>
+                        <a:solidFill>
+                          <a:schemeClr val="accent1">
+                            <a:lumMod val="60000"/>
+                            <a:lumOff val="40000"/>
+                          </a:schemeClr>
+                        </a:solidFill>
+                        <a:ln w="9525">
+                          <a:solidFill>
+                            <a:srgbClr val="000000"/>
+                          </a:solidFill>
+                          <a:miter lim="800000"/>
+                          <a:headEnd/>
+                          <a:tailEnd/>
+                        </a:ln>
+                      </wps:spPr>
+                      <wps:txbx>
+                        <w:txbxContent>
+                          <w:p>
+                            <w:r>
+                              <w:t xml:space="preserve">Header/ Name/ Webpage Name </w:t>
+                            </w:r>
+                          </w:p>
+                        </w:txbxContent>
+                      </wps:txbx>
+                      <wps:bodyPr rot="0" vert="horz" wrap="square" lIns="91440" tIns="45720" rIns="91440" bIns="45720" anchor="t" anchorCtr="0">
+                        <a:spAutoFit/>
+                      </wps:bodyPr>
+                    </wps:wsp>
+                  </a:graphicData>
+                </a:graphic>
+                <wp14:sizeRelH relativeFrom="margin">
+                  <wp14:pctWidth>0</wp14:pctWidth>
+                </wp14:sizeRelH>
+                <wp14:sizeRelV relativeFrom="margin">
+                  <wp14:pctHeight>20000</wp14:pctHeight>
+                </wp14:sizeRelV>
+              </wp:anchor>
+            </w:drawing>
+          </mc:Choice>
+          <mc:Fallback>
+            <w:pict>
+              <v:shapetype w14:anchorId="12ED352C" id="_x0000_t202" coordsize="21600,21600" o:spt="202" path="m,l,21600r21600,l21600,xe">
+                <v:stroke joinstyle="miter"/>
+                <v:path gradientshapeok="t" o:connecttype="rect"/>
+              </v:shapetype>
+              <v:shape id="Text Box 2" o:spid="_x0000_s1026" type="#_x0000_t202" style="position:absolute;margin-left:109.5pt;margin-top:4pt;width:470pt;height:110.6pt;z-index:251667456;visibility:visible;mso-wrap-style:square;mso-width-percent:0;mso-height-percent:200;mso-wrap-distance-left:9pt;mso-wrap-distance-top:3.6pt;mso-wrap-distance-right:9pt;mso-wrap-distance-bottom:3.6pt;mso-position-horizontal:absolute;mso-position-horizontal-relative:text;mso-position-vertical:absolute;mso-position-vertical-relative:text;mso-width-percent:0;mso-height-percent:200;mso-width-relative:margin;mso-height-relative:margin;v-text-anchor:top" o:gfxdata="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" fillcolor="#9cc2e5 [1940]">
+                <v:textbox style="mso-fit-shape-to-text:t">
+                  <w:txbxContent>
+                    <w:p>
+                      <w:r>
+                        <w:t xml:space="preserve">Header/ Name/ Webpage Name </w:t>
+                      </w:r>
+                    </w:p>
+                  </w:txbxContent>
+                </v:textbox>
+                <w10:wrap type="square"/>
+              </v:shape>
+            </w:pict>
+          </mc:Fallback>
+        </mc:AlternateContent>
+      </w:r>
+    </w:p>
     <w:p/>
-    <w:p/>
-    <w:p/>
-    <w:p>
+    <w:p>
+      <w:r>
+        <w:rPr>
+          <w:noProof/>
+        </w:rPr>
+        <mc:AlternateContent>
+          <mc:Choice Requires="wps">
+            <w:drawing>
+              <wp:anchor distT="0" distB="0" distL="114300" distR="114300" simplePos="0" relativeHeight="251672576" behindDoc="0" locked="0" layoutInCell="1" allowOverlap="1" wp14:anchorId="2385C1A6" wp14:editId="6E0A9E62">
+                <wp:simplePos x="0" y="0"/>
+                <wp:positionH relativeFrom="column">
+                  <wp:posOffset>2965450</wp:posOffset>
+                </wp:positionH>
+                <wp:positionV relativeFrom="paragraph">
+                  <wp:posOffset>4965700</wp:posOffset>
+                </wp:positionV>
+                <wp:extent cx="3054350" cy="298450"/>
+                <wp:effectExtent l="0" t="0" r="12700" b="25400"/>
+                <wp:wrapNone/>
+                <wp:docPr id="12" name="Text Box 12"/>
+                <wp:cNvGraphicFramePr/>
+                <a:graphic xmlns:a="http://schemas.openxmlformats.org/drawingml/2006/main">
+                  <a:graphicData uri="http://schemas.microsoft.com/office/word/2010/wordprocessingShape">
+                    <wps:wsp>
+                      <wps:cNvSpPr txBox="1"/>
+                      <wps:spPr>
+                        <a:xfrm>
+                          <a:off x="0" y="0"/>
+                          <a:ext cx="3054350" cy="298450"/>
+                        </a:xfrm>
+                        <a:prstGeom prst="rect">
+                          <a:avLst/>
+                        </a:prstGeom>
+                        <a:solidFill>
+                          <a:schemeClr val="lt1"/>
+                        </a:solidFill>
+                        <a:ln w="6350">
+                          <a:solidFill>
+                            <a:prstClr val="black"/>
+                          </a:solidFill>
+                        </a:ln>
+                      </wps:spPr>
+                      <wps:txbx>
+                        <w:txbxContent>
+                          <w:p>
+                            <w:r>
+                              <w:t>Audio/video edits and content that I have made.</w:t>
+                            </w:r>
+                          </w:p>
+                        </w:txbxContent>
+                      </wps:txbx>
+                      <wps:bodyPr rot="0" spcFirstLastPara="0" vertOverflow="overflow" horzOverflow="overflow" vert="horz" wrap="square" lIns="91440" tIns="45720" rIns="91440" bIns="45720" numCol="1" spcCol="0" rtlCol="0" fromWordArt="0" anchor="t" anchorCtr="0" forceAA="0" compatLnSpc="1">
+                        <a:prstTxWarp prst="textNoShape">
+                          <a:avLst/>
+                        </a:prstTxWarp>
+                        <a:noAutofit/>
+                      </wps:bodyPr>
+                    </wps:wsp>
+                  </a:graphicData>
+                </a:graphic>
+                <wp14:sizeRelH relativeFrom="margin">
+                  <wp14:pctWidth>0</wp14:pctWidth>
+                </wp14:sizeRelH>
+              </wp:anchor>
+            </w:drawing>
+          </mc:Choice>
+          <mc:Fallback>
+            <w:pict>
+              <v:shape w14:anchorId="2385C1A6" id="Text Box 12" o:spid="_x0000_s1027" type="#_x0000_t202" style="position:absolute;margin-left:233.5pt;margin-top:391pt;width:240.5pt;height:23.5pt;z-index:251672576;visibility:visible;mso-wrap-style:square;mso-width-percent:0;mso-wrap-distance-left:9pt;mso-wrap-distance-top:0;mso-wrap-distance-right:9pt;mso-wrap-distance-bottom:0;mso-position-horizontal:absolute;mso-position-horizontal-relative:text;mso-position-vertical:absolute;mso-position-vertical-relative:text;mso-width-percent:0;mso-width-relative:margin;v-text-anchor:top" o:gfxdata="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" fillcolor="white [3201]" strokeweight=".5pt">
+                <v:textbox>
+                  <w:txbxContent>
+                    <w:p>
+                      <w:r>
+                        <w:t>Audio/video edits and content that I have made.</w:t>
+                      </w:r>
+                    </w:p>
+                  </w:txbxContent>
+                </v:textbox>
+              </v:shape>
+            </w:pict>
+          </mc:Fallback>
+        </mc:AlternateContent>
+      </w:r>
+      <w:r>
+        <w:rPr>
+          <w:noProof/>
+        </w:rPr>
+        <mc:AlternateContent>
+          <mc:Choice Requires="wps">
+            <w:drawing>
+              <wp:anchor distT="0" distB="0" distL="114300" distR="114300" simplePos="0" relativeHeight="251671552" behindDoc="0" locked="0" layoutInCell="1" allowOverlap="1" wp14:anchorId="35F8F6B9" wp14:editId="6C1541DE">
+                <wp:simplePos x="0" y="0"/>
+                <wp:positionH relativeFrom="column">
+                  <wp:posOffset>1441450</wp:posOffset>
+                </wp:positionH>
+                <wp:positionV relativeFrom="paragraph">
+                  <wp:posOffset>2647950</wp:posOffset>
+                </wp:positionV>
+                <wp:extent cx="831850" cy="857250"/>
+                <wp:effectExtent l="0" t="0" r="25400" b="19050"/>
+                <wp:wrapNone/>
+                <wp:docPr id="11" name="Text Box 11"/>
+                <wp:cNvGraphicFramePr/>
+                <a:graphic xmlns:a="http://schemas.openxmlformats.org/drawingml/2006/main">
+                  <a:graphicData uri="http://schemas.microsoft.com/office/word/2010/wordprocessingShape">
+                    <wps:wsp>
+                      <wps:cNvSpPr txBox="1"/>
+                      <wps:spPr>
+                        <a:xfrm>
+                          <a:off x="0" y="0"/>
+                          <a:ext cx="831850" cy="857250"/>
+                        </a:xfrm>
+                        <a:prstGeom prst="rect">
+                          <a:avLst/>
+                        </a:prstGeom>
+                        <a:solidFill>
+                          <a:schemeClr val="lt1"/>
+                        </a:solidFill>
+                        <a:ln w="6350">
+                          <a:solidFill>
+                            <a:prstClr val="black"/>
+                          </a:solidFill>
+                        </a:ln>
+                      </wps:spPr>
+                      <wps:txbx>
+                        <w:txbxContent>
+                          <w:p>
+                            <w:r>
+                              <w:t>Feature stories and more news spreads.</w:t>
+                            </w:r>
+                          </w:p>
+                        </w:txbxContent>
+                      </wps:txbx>
+                      <wps:bodyPr rot="0" spcFirstLastPara="0" vertOverflow="overflow" horzOverflow="overflow" vert="horz" wrap="square" lIns="91440" tIns="45720" rIns="91440" bIns="45720" numCol="1" spcCol="0" rtlCol="0" fromWordArt="0" anchor="t" anchorCtr="0" forceAA="0" compatLnSpc="1">
+                        <a:prstTxWarp prst="textNoShape">
+                          <a:avLst/>
+                        </a:prstTxWarp>
+                        <a:noAutofit/>
+                      </wps:bodyPr>
+                    </wps:wsp>
+                  </a:graphicData>
+                </a:graphic>
+              </wp:anchor>
+            </w:drawing>
+          </mc:Choice>
+          <mc:Fallback>
+            <w:pict>
+              <v:shape w14:anchorId="35F8F6B9" id="Text Box 11" o:spid="_x0000_s1028" type="#_x0000_t202" style="position:absolute;margin-left:113.5pt;margin-top:208.5pt;width:65.5pt;height:67.5pt;z-index:251671552;visibility:visible;mso-wrap-style:square;mso-wrap-distance-left:9pt;mso-wrap-distance-top:0;mso-wrap-distance-right:9pt;mso-wrap-distance-bottom:0;mso-position-horizontal:absolute;mso-position-horizontal-relative:text;mso-position-vertical:absolute;mso-position-vertical-relative:text;v-text-anchor:top" o:gfxdata="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" fillcolor="white [3201]" strokeweight=".5pt">
+                <v:textbox>
+                  <w:txbxContent>
+                    <w:p>
+                      <w:r>
+                        <w:t>Feature stories and more news spreads.</w:t>
+                      </w:r>
+                    </w:p>
+                  </w:txbxContent>
+                </v:textbox>
+              </v:shape>
+            </w:pict>
+          </mc:Fallback>
+        </mc:AlternateContent>
+      </w:r>
+      <w:r>
+        <w:rPr>
+          <w:noProof/>
+        </w:rPr>
+        <mc:AlternateContent>
+          <mc:Choice Requires="wps">
+            <w:drawing>
+              <wp:anchor distT="0" distB="0" distL="114300" distR="114300" simplePos="0" relativeHeight="251670528" behindDoc="0" locked="0" layoutInCell="1" allowOverlap="1" wp14:anchorId="551F4072" wp14:editId="6CD75554">
+                <wp:simplePos x="0" y="0"/>
+                <wp:positionH relativeFrom="column">
+                  <wp:posOffset>2984500</wp:posOffset>
+                </wp:positionH>
+                <wp:positionV relativeFrom="paragraph">
+                  <wp:posOffset>2825750</wp:posOffset>
+                </wp:positionV>
+                <wp:extent cx="1543050" cy="425450"/>
+                <wp:effectExtent l="0" t="0" r="19050" b="12700"/>
+                <wp:wrapNone/>
+                <wp:docPr id="10" name="Text Box 10"/>
+                <wp:cNvGraphicFramePr/>
+                <a:graphic xmlns:a="http://schemas.openxmlformats.org/drawingml/2006/main">
+                  <a:graphicData uri="http://schemas.microsoft.com/office/word/2010/wordprocessingShape">
+                    <wps:wsp>
+                      <wps:cNvSpPr txBox="1"/>
+                      <wps:spPr>
+                        <a:xfrm>
+                          <a:off x="0" y="0"/>
+                          <a:ext cx="1543050" cy="425450"/>
+                        </a:xfrm>
+                        <a:prstGeom prst="rect">
+                          <a:avLst/>
+                        </a:prstGeom>
+                        <a:solidFill>
+                          <a:schemeClr val="lt1"/>
+                        </a:solidFill>
+                        <a:ln w="6350">
+                          <a:solidFill>
+                            <a:prstClr val="black"/>
+                          </a:solidFill>
+                        </a:ln>
+                      </wps:spPr>
+                      <wps:txbx>
+                        <w:txbxContent>
+                          <w:p>
+                            <w:r>
+                              <w:t xml:space="preserve">Actual artwork from art classes and free time. </w:t>
+                            </w:r>
+                          </w:p>
+                        </w:txbxContent>
+                      </wps:txbx>
+                      <wps:bodyPr rot="0" spcFirstLastPara="0" vertOverflow="overflow" horzOverflow="overflow" vert="horz" wrap="square" lIns="91440" tIns="45720" rIns="91440" bIns="45720" numCol="1" spcCol="0" rtlCol="0" fromWordArt="0" anchor="t" anchorCtr="0" forceAA="0" compatLnSpc="1">
+                        <a:prstTxWarp prst="textNoShape">
+                          <a:avLst/>
+                        </a:prstTxWarp>
+                        <a:noAutofit/>
+                      </wps:bodyPr>
+                    </wps:wsp>
+                  </a:graphicData>
+                </a:graphic>
+              </wp:anchor>
+            </w:drawing>
+          </mc:Choice>
+          <mc:Fallback>
+            <w:pict>
+              <v:shape w14:anchorId="551F4072" id="Text Box 10" o:spid="_x0000_s1029" type="#_x0000_t202" style="position:absolute;margin-left:235pt;margin-top:222.5pt;width:121.5pt;height:33.5pt;z-index:251670528;visibility:visible;mso-wrap-style:square;mso-wrap-distance-left:9pt;mso-wrap-distance-top:0;mso-wrap-distance-right:9pt;mso-wrap-distance-bottom:0;mso-position-horizontal:absolute;mso-position-horizontal-relative:text;mso-position-vertical:absolute;mso-position-vertical-relative:text;v-text-anchor:top" o:gfxdata="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" fillcolor="white [3201]" strokeweight=".5pt">
+                <v:textbox>
+                  <w:txbxContent>
+                    <w:p>
+                      <w:r>
+                        <w:t xml:space="preserve">Actual artwork from art classes and free time. </w:t>
+                      </w:r>
+                    </w:p>
+                  </w:txbxContent>
+                </v:textbox>
+              </v:shape>
+            </w:pict>
+          </mc:Fallback>
+        </mc:AlternateContent>
+      </w:r>
+      <w:r>
+        <w:rPr>
+          <w:noProof/>
+        </w:rPr>
+        <mc:AlternateContent>
+          <mc:Choice Requires="wps">
+            <w:drawing>
+              <wp:anchor distT="0" distB="0" distL="114300" distR="114300" simplePos="0" relativeHeight="251669504" behindDoc="0" locked="0" layoutInCell="1" allowOverlap="1" wp14:anchorId="63EDAA3C" wp14:editId="0D17624F">
+                <wp:simplePos x="0" y="0"/>
+                <wp:positionH relativeFrom="column">
+                  <wp:posOffset>5492750</wp:posOffset>
+                </wp:positionH>
+                <wp:positionV relativeFrom="paragraph">
+                  <wp:posOffset>685800</wp:posOffset>
+                </wp:positionV>
+                <wp:extent cx="1651000" cy="869950"/>
+                <wp:effectExtent l="0" t="0" r="25400" b="25400"/>
+                <wp:wrapNone/>
+                <wp:docPr id="9" name="Text Box 9"/>
+                <wp:cNvGraphicFramePr/>
+                <a:graphic xmlns:a="http://schemas.openxmlformats.org/drawingml/2006/main">
+                  <a:graphicData uri="http://schemas.microsoft.com/office/word/2010/wordprocessingShape">
+                    <wps:wsp>
+                      <wps:cNvSpPr txBox="1"/>
+                      <wps:spPr>
+                        <a:xfrm>
+                          <a:off x="0" y="0"/>
+                          <a:ext cx="1651000" cy="869950"/>
+                        </a:xfrm>
+                        <a:prstGeom prst="rect">
+                          <a:avLst/>
+                        </a:prstGeom>
+                        <a:solidFill>
+                          <a:schemeClr val="lt1"/>
+                        </a:solidFill>
+                        <a:ln w="6350">
+                          <a:solidFill>
+                            <a:prstClr val="black"/>
+                          </a:solidFill>
+                        </a:ln>
+                      </wps:spPr>
+                      <wps:txbx>
+                        <w:txbxContent>
+                          <w:p>
+                            <w:r>
+                              <w:t>Digital media, newspaper spreads, info graphs, indesign and photoshop work.</w:t>
+                            </w:r>
+                          </w:p>
+                        </w:txbxContent>
+                      </wps:txbx>
+                      <wps:bodyPr rot="0" spcFirstLastPara="0" vertOverflow="overflow" horzOverflow="overflow" vert="horz" wrap="square" lIns="91440" tIns="45720" rIns="91440" bIns="45720" numCol="1" spcCol="0" rtlCol="0" fromWordArt="0" anchor="t" anchorCtr="0" forceAA="0" compatLnSpc="1">
+                        <a:prstTxWarp prst="textNoShape">
+                          <a:avLst/>
+                        </a:prstTxWarp>
+                        <a:noAutofit/>
+                      </wps:bodyPr>
+                    </wps:wsp>
+                  </a:graphicData>
+                </a:graphic>
+                <wp14:sizeRelV relativeFrom="margin">
+                  <wp14:pctHeight>0</wp14:pctHeight>
+                </wp14:sizeRelV>
+              </wp:anchor>
+            </w:drawing>
+          </mc:Choice>
+          <mc:Fallback>
+            <w:pict>
+              <v:shape w14:anchorId="63EDAA3C" id="Text Box 9" o:spid="_x0000_s1030" type="#_x0000_t202" style="position:absolute;margin-left:432.5pt;margin-top:54pt;width:130pt;height:68.5pt;z-index:251669504;visibility:visible;mso-wrap-style:square;mso-height-percent:0;mso-wrap-distance-left:9pt;mso-wrap-distance-top:0;mso-wrap-distance-right:9pt;mso-wrap-distance-bottom:0;mso-position-horizontal:absolute;mso-position-horizontal-relative:text;mso-position-vertical:absolute;mso-position-vertical-relative:text;mso-height-percent:0;mso-height-relative:margin;v-text-anchor:top" o:gfxdata="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" fillcolor="white [3201]" strokeweight=".5pt">
+                <v:textbox>
+                  <w:txbxContent>
+                    <w:p>
+                      <w:r>
+                        <w:t>Digital media, newspaper spreads, info graphs, indesign and photoshop work.</w:t>
+                      </w:r>
+                    </w:p>
+                  </w:txbxContent>
+                </v:textbox>
+              </v:shape>
+            </w:pict>
+          </mc:Fallback>
+        </mc:AlternateContent>
+      </w:r>
+      <w:r>
+        <w:rPr>
+          <w:noProof/>
+        </w:rPr>
+        <mc:AlternateContent>
+          <mc:Choice Requires="wps">
+            <w:drawing>
+              <wp:anchor distT="0" distB="0" distL="114300" distR="114300" simplePos="0" relativeHeight="251668480" behindDoc="0" locked="0" layoutInCell="1" allowOverlap="1" wp14:anchorId="359B8813" wp14:editId="267CE54B">
+                <wp:simplePos x="0" y="0"/>
+                <wp:positionH relativeFrom="column">
+                  <wp:posOffset>1701800</wp:posOffset>
+                </wp:positionH>
+                <wp:positionV relativeFrom="paragraph">
+                  <wp:posOffset>615950</wp:posOffset>
+                </wp:positionV>
+                <wp:extent cx="2736850" cy="1219200"/>
+                <wp:effectExtent l="0" t="0" r="25400" b="19050"/>
+                <wp:wrapNone/>
+                <wp:docPr id="8" name="Text Box 8"/>
+                <wp:cNvGraphicFramePr/>
+                <a:graphic xmlns:a="http://schemas.openxmlformats.org/drawingml/2006/main">
+                  <a:graphicData uri="http://schemas.microsoft.com/office/word/2010/wordprocessingShape">
+                    <wps:wsp>
+                      <wps:cNvSpPr txBox="1"/>
+                      <wps:spPr>
+                        <a:xfrm>
+                          <a:off x="0" y="0"/>
+                          <a:ext cx="2736850" cy="1219200"/>
+                        </a:xfrm>
+                        <a:prstGeom prst="rect">
+                          <a:avLst/>
+                        </a:prstGeom>
+                        <a:solidFill>
+                          <a:schemeClr val="lt1"/>
+                        </a:solidFill>
+                        <a:ln w="6350">
+                          <a:solidFill>
+                            <a:prstClr val="black"/>
+                          </a:solidFill>
+                        </a:ln>
+                      </wps:spPr>
+                      <wps:txbx>
+                        <w:txbxContent>
+                          <w:p>
+                            <w:r>
+                              <w:t xml:space="preserve">About me text, how to get in contact, the work I’ve done, my qualifications, etc. </w:t>
+                            </w:r>
+                          </w:p>
+                        </w:txbxContent>
+                      </wps:txbx>
+                      <wps:bodyPr rot="0" spcFirstLastPara="0" vertOverflow="overflow" horzOverflow="overflow" vert="horz" wrap="square" lIns="91440" tIns="45720" rIns="91440" bIns="45720" numCol="1" spcCol="0" rtlCol="0" fromWordArt="0" anchor="t" anchorCtr="0" forceAA="0" compatLnSpc="1">
+                        <a:prstTxWarp prst="textNoShape">
+                          <a:avLst/>
+                        </a:prstTxWarp>
+                        <a:noAutofit/>
+                      </wps:bodyPr>
+                    </wps:wsp>
+                  </a:graphicData>
+                </a:graphic>
+              </wp:anchor>
+            </w:drawing>
+          </mc:Choice>
+          <mc:Fallback>
+            <w:pict>
+              <v:shape w14:anchorId="359B8813" id="Text Box 8" o:spid="_x0000_s1031" type="#_x0000_t202" style="position:absolute;margin-left:134pt;margin-top:48.5pt;width:215.5pt;height:96pt;z-index:251668480;visibility:visible;mso-wrap-style:square;mso-wrap-distance-left:9pt;mso-wrap-distance-top:0;mso-wrap-distance-right:9pt;mso-wrap-distance-bottom:0;mso-position-horizontal:absolute;mso-position-horizontal-relative:text;mso-position-vertical:absolute;mso-position-vertical-relative:text;v-text-anchor:top" o:gfxdata="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" fillcolor="white [3201]" strokeweight=".5pt">
+                <v:textbox>
+                  <w:txbxContent>
+                    <w:p>
+                      <w:r>
+                        <w:t xml:space="preserve">About me text, how to get in contact, the work I’ve done, my qualifications, etc. </w:t>
+                      </w:r>
+                    </w:p>
+                  </w:txbxContent>
+                </v:textbox>
+              </v:shape>
+            </w:pict>
+          </mc:Fallback>
+        </mc:AlternateContent>
+      </w:r>
+      <w:r>
+        <w:rPr>
+          <w:noProof/>
+        </w:rPr>
+        <mc:AlternateContent>
+          <mc:Choice Requires="wps">
+            <w:drawing>
+              <wp:anchor distT="0" distB="0" distL="114300" distR="114300" simplePos="0" relativeHeight="251665408" behindDoc="0" locked="0" layoutInCell="1" allowOverlap="1" wp14:anchorId="115C4399" wp14:editId="34A02970">
+                <wp:simplePos x="0" y="0"/>
+                <wp:positionH relativeFrom="column">
+                  <wp:posOffset>1320800</wp:posOffset>
+                </wp:positionH>
+                <wp:positionV relativeFrom="paragraph">
+                  <wp:posOffset>2444750</wp:posOffset>
+                </wp:positionV>
+                <wp:extent cx="1085850" cy="3098800"/>
+                <wp:effectExtent l="0" t="0" r="19050" b="25400"/>
+                <wp:wrapNone/>
+                <wp:docPr id="7" name="Rectangle 7"/>
+                <wp:cNvGraphicFramePr/>
+                <a:graphic xmlns:a="http://schemas.openxmlformats.org/drawingml/2006/main">
+                  <a:graphicData uri="http://schemas.microsoft.com/office/word/2010/wordprocessingShape">
+                    <wps:wsp>
+                      <wps:cNvSpPr/>
+                      <wps:spPr>
+                        <a:xfrm>
+                          <a:off x="0" y="0"/>
+                          <a:ext cx="1085850" cy="3098800"/>
+                        </a:xfrm>
+                        <a:prstGeom prst="rect">
+                          <a:avLst/>
+                        </a:prstGeom>
+                        <a:solidFill>
+                          <a:schemeClr val="accent3">
+                            <a:lumMod val="60000"/>
+                            <a:lumOff val="40000"/>
+                          </a:schemeClr>
+                        </a:solidFill>
+                      </wps:spPr>
+                      <wps:style>
+                        <a:lnRef idx="2">
+                          <a:schemeClr val="accent1">
+                            <a:shade val="50000"/>
+                          </a:schemeClr>
+                        </a:lnRef>
+                        <a:fillRef idx="1">
+                          <a:schemeClr val="accent1"/>
+                        </a:fillRef>
+                        <a:effectRef idx="0">
+                          <a:schemeClr val="accent1"/>
+                        </a:effectRef>
+                        <a:fontRef idx="minor">
+                          <a:schemeClr val="lt1"/>
+                        </a:fontRef>
+                      </wps:style>
+                      <wps:bodyPr rot="0" spcFirstLastPara="0" vertOverflow="overflow" horzOverflow="overflow" vert="horz" wrap="square" lIns="91440" tIns="45720" rIns="91440" bIns="45720" numCol="1" spcCol="0" rtlCol="0" fromWordArt="0" anchor="ctr" anchorCtr="0" forceAA="0" compatLnSpc="1">
+                        <a:prstTxWarp prst="textNoShape">
+                          <a:avLst/>
+                        </a:prstTxWarp>
+                        <a:noAutofit/>
+                      </wps:bodyPr>
+                    </wps:wsp>
+                  </a:graphicData>
+                </a:graphic>
+              </wp:anchor>
+            </w:drawing>
+          </mc:Choice>
+          <mc:Fallback>
+            <w:pict>
+              <v:rect w14:anchorId="4AE7CC74" id="Rectangle 7" o:spid="_x0000_s1026" style="position:absolute;margin-left:104pt;margin-top:192.5pt;width:85.5pt;height:244pt;z-index:251665408;visibility:visible;mso-wrap-style:square;mso-wrap-distance-left:9pt;mso-wrap-distance-top:0;mso-wrap-distance-right:9pt;mso-wrap-distance-bottom:0;mso-position-horizontal:absolute;mso-position-horizontal-relative:text;mso-position-vertical:absolute;mso-position-vertical-relative:text;v-text-anchor:middle" o:gfxdata="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" fillcolor="#c9c9c9 [1942]" strokecolor="#1f4d78 [1604]" strokeweight="1pt"/>
+            </w:pict>
+          </mc:Fallback>
+        </mc:AlternateContent>
+      </w:r>
+      <w:r>
+        <w:rPr>
+          <w:noProof/>
+        </w:rPr>
+        <mc:AlternateContent>
+          <mc:Choice Requires="wps">
+            <w:drawing>
+              <wp:anchor distT="0" distB="0" distL="114300" distR="114300" simplePos="0" relativeHeight="251662336" behindDoc="0" locked="0" layoutInCell="1" allowOverlap="1" wp14:anchorId="44E91234" wp14:editId="7FA2B1F0">
+                <wp:simplePos x="0" y="0"/>
+                <wp:positionH relativeFrom="column">
+                  <wp:posOffset>5105400</wp:posOffset>
+                </wp:positionH>
+                <wp:positionV relativeFrom="paragraph">
+                  <wp:posOffset>330200</wp:posOffset>
+                </wp:positionV>
+                <wp:extent cx="2292350" cy="4216400"/>
+                <wp:effectExtent l="0" t="0" r="12700" b="12700"/>
+                <wp:wrapNone/>
+                <wp:docPr id="4" name="Rectangle: Rounded Corners 4"/>
+                <wp:cNvGraphicFramePr/>
+                <a:graphic xmlns:a="http://schemas.openxmlformats.org/drawingml/2006/main">
+                  <a:graphicData uri="http://schemas.microsoft.com/office/word/2010/wordprocessingShape">
+                    <wps:wsp>
+                      <wps:cNvSpPr/>
+                      <wps:spPr>
+                        <a:xfrm>
+                          <a:off x="0" y="0"/>
+                          <a:ext cx="2292350" cy="4216400"/>
+                        </a:xfrm>
+                        <a:prstGeom prst="roundRect">
+                          <a:avLst/>
+                        </a:prstGeom>
+                        <a:solidFill>
+                          <a:schemeClr val="bg2">
+                            <a:lumMod val="90000"/>
+                          </a:schemeClr>
+                        </a:solidFill>
+                      </wps:spPr>
+                      <wps:style>
+                        <a:lnRef idx="2">
+                          <a:schemeClr val="accent1">
+                            <a:shade val="50000"/>
+                          </a:schemeClr>
+                        </a:lnRef>
+                        <a:fillRef idx="1">
+                          <a:schemeClr val="accent1"/>
+                        </a:fillRef>
+                        <a:effectRef idx="0">
+                          <a:schemeClr val="accent1"/>
+                        </a:effectRef>
+                        <a:fontRef idx="minor">
+                          <a:schemeClr val="lt1"/>
+                        </a:fontRef>
+                      </wps:style>
+                      <wps:bodyPr rot="0" spcFirstLastPara="0" vertOverflow="overflow" horzOverflow="overflow" vert="horz" wrap="square" lIns="91440" tIns="45720" rIns="91440" bIns="45720" numCol="1" spcCol="0" rtlCol="0" fromWordArt="0" anchor="ctr" anchorCtr="0" forceAA="0" compatLnSpc="1">
+                        <a:prstTxWarp prst="textNoShape">
+                          <a:avLst/>
+                        </a:prstTxWarp>
+                        <a:noAutofit/>
+                      </wps:bodyPr>
+                    </wps:wsp>
+                  </a:graphicData>
+                </a:graphic>
+                <wp14:sizeRelV relativeFrom="margin">
+                  <wp14:pctHeight>0</wp14:pctHeight>
+                </wp14:sizeRelV>
+              </wp:anchor>
+            </w:drawing>
+          </mc:Choice>
+          <mc:Fallback>
+            <w:pict>
+              <v:roundrect w14:anchorId="35E0C946" id="Rectangle: Rounded Corners 4" o:spid="_x0000_s1026" style="position:absolute;margin-left:402pt;margin-top:26pt;width:180.5pt;height:332pt;z-index:251662336;visibility:visible;mso-wrap-style:square;mso-height-percent:0;mso-wrap-distance-left:9pt;mso-wrap-distance-top:0;mso-wrap-distance-right:9pt;mso-wrap-distance-bottom:0;mso-position-horizontal:absolute;mso-position-horizontal-relative:text;mso-position-vertical:absolute;mso-position-vertical-relative:text;mso-height-percent:0;mso-height-relative:margin;v-text-anchor:middle" arcsize="10923f" o:gfxdata="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" fillcolor="#cfcdcd [2894]" strokecolor="#1f4d78 [1604]" strokeweight="1pt">
+                <v:stroke joinstyle="miter"/>
+              </v:roundrect>
+            </w:pict>
+          </mc:Fallback>
+        </mc:AlternateContent>
+      </w:r>
+      <w:r>
+        <w:rPr>
+          <w:noProof/>
+        </w:rPr>
+        <mc:AlternateContent>
+          <mc:Choice Requires="wps">
+            <w:drawing>
+              <wp:anchor distT="0" distB="0" distL="114300" distR="114300" simplePos="0" relativeHeight="251664384" behindDoc="0" locked="0" layoutInCell="1" allowOverlap="1" wp14:anchorId="6603DE4F" wp14:editId="35415E7E">
+                <wp:simplePos x="0" y="0"/>
+                <wp:positionH relativeFrom="column">
+                  <wp:posOffset>2660650</wp:posOffset>
+                </wp:positionH>
+                <wp:positionV relativeFrom="paragraph">
+                  <wp:posOffset>4775200</wp:posOffset>
+                </wp:positionV>
+                <wp:extent cx="4870450" cy="812800"/>
+                <wp:effectExtent l="0" t="0" r="25400" b="25400"/>
+                <wp:wrapNone/>
+                <wp:docPr id="6" name="Rectangle: Rounded Corners 6"/>
+                <wp:cNvGraphicFramePr/>
+                <a:graphic xmlns:a="http://schemas.openxmlformats.org/drawingml/2006/main">
+                  <a:graphicData uri="http://schemas.microsoft.com/office/word/2010/wordprocessingShape">
+                    <wps:wsp>
+                      <wps:cNvSpPr/>
+                      <wps:spPr>
+                        <a:xfrm>
+                          <a:off x="0" y="0"/>
+                          <a:ext cx="4870450" cy="812800"/>
+                        </a:xfrm>
+                        <a:prstGeom prst="roundRect">
+                          <a:avLst/>
+                        </a:prstGeom>
+                        <a:solidFill>
+                          <a:schemeClr val="bg1">
+                            <a:lumMod val="65000"/>
+                          </a:schemeClr>
+                        </a:solidFill>
+                      </wps:spPr>
+                      <wps:style>
+                        <a:lnRef idx="2">
+                          <a:schemeClr val="accent1">
+                            <a:shade val="50000"/>
+                          </a:schemeClr>
+                        </a:lnRef>
+                        <a:fillRef idx="1">
+                          <a:schemeClr val="accent1"/>
+                        </a:fillRef>
+                        <a:effectRef idx="0">
+                          <a:schemeClr val="accent1"/>
+                        </a:effectRef>
+                        <a:fontRef idx="minor">
+                          <a:schemeClr val="lt1"/>
+                        </a:fontRef>
+                      </wps:style>
+                      <wps:bodyPr rot="0" spcFirstLastPara="0" vertOverflow="overflow" horzOverflow="overflow" vert="horz" wrap="square" lIns="91440" tIns="45720" rIns="91440" bIns="45720" numCol="1" spcCol="0" rtlCol="0" fromWordArt="0" anchor="ctr" anchorCtr="0" forceAA="0" compatLnSpc="1">
+                        <a:prstTxWarp prst="textNoShape">
+                          <a:avLst/>
+                        </a:prstTxWarp>
+                        <a:noAutofit/>
+                      </wps:bodyPr>
+                    </wps:wsp>
+                  </a:graphicData>
+                </a:graphic>
+              </wp:anchor>
+            </w:drawing>
+          </mc:Choice>
+          <mc:Fallback>
+            <w:pict>
+              <v:roundrect w14:anchorId="623E55BC" id="Rectangle: Rounded Corners 6" o:spid="_x0000_s1026" style="position:absolute;margin-left:209.5pt;margin-top:376pt;width:383.5pt;height:64pt;z-index:251664384;visibility:visible;mso-wrap-style:square;mso-wrap-distance-left:9pt;mso-wrap-distance-top:0;mso-wrap-distance-right:9pt;mso-wrap-distance-bottom:0;mso-position-horizontal:absolute;mso-position-horizontal-relative:text;mso-position-vertical:absolute;mso-position-vertical-relative:text;v-text-anchor:middle" arcsize="10923f" o:gfxdata="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" fillcolor="#a5a5a5 [2092]" strokecolor="#1f4d78 [1604]" strokeweight="1pt">
+                <v:stroke joinstyle="miter"/>
+              </v:roundrect>
+            </w:pict>
+          </mc:Fallback>
+        </mc:AlternateContent>
+      </w:r>
+      <w:r>
+        <w:rPr>
+          <w:noProof/>
+        </w:rPr>
+        <mc:AlternateContent>
+          <mc:Choice Requires="wps">
+            <w:drawing>
+              <wp:anchor distT="0" distB="0" distL="114300" distR="114300" simplePos="0" relativeHeight="251663360" behindDoc="0" locked="0" layoutInCell="1" allowOverlap="1" wp14:anchorId="437630E8" wp14:editId="200BCE67">
+                <wp:simplePos x="0" y="0"/>
+                <wp:positionH relativeFrom="column">
+                  <wp:posOffset>2597150</wp:posOffset>
+                </wp:positionH>
+                <wp:positionV relativeFrom="paragraph">
+                  <wp:posOffset>2444750</wp:posOffset>
+                </wp:positionV>
+                <wp:extent cx="2305050" cy="2101850"/>
+                <wp:effectExtent l="0" t="0" r="19050" b="12700"/>
+                <wp:wrapNone/>
+                <wp:docPr id="5" name="Rectangle: Rounded Corners 5"/>
+                <wp:cNvGraphicFramePr/>
+                <a:graphic xmlns:a="http://schemas.openxmlformats.org/drawingml/2006/main">
+                  <a:graphicData uri="http://schemas.microsoft.com/office/word/2010/wordprocessingShape">
+                    <wps:wsp>
+                      <wps:cNvSpPr/>
+                      <wps:spPr>
+                        <a:xfrm>
+                          <a:off x="0" y="0"/>
+                          <a:ext cx="2305050" cy="2101850"/>
+                        </a:xfrm>
+                        <a:prstGeom prst="roundRect">
+                          <a:avLst/>
+                        </a:prstGeom>
+                      </wps:spPr>
+                      <wps:style>
+                        <a:lnRef idx="2">
+                          <a:schemeClr val="accent1">
+                            <a:shade val="50000"/>
+                          </a:schemeClr>
+                        </a:lnRef>
+                        <a:fillRef idx="1">
+                          <a:schemeClr val="accent1"/>
+                        </a:fillRef>
+                        <a:effectRef idx="0">
+                          <a:schemeClr val="accent1"/>
+                        </a:effectRef>
+                        <a:fontRef idx="minor">
+                          <a:schemeClr val="lt1"/>
+                        </a:fontRef>
+                      </wps:style>
+                      <wps:bodyPr rot="0" spcFirstLastPara="0" vertOverflow="overflow" horzOverflow="overflow" vert="horz" wrap="square" lIns="91440" tIns="45720" rIns="91440" bIns="45720" numCol="1" spcCol="0" rtlCol="0" fromWordArt="0" anchor="ctr" anchorCtr="0" forceAA="0" compatLnSpc="1">
+                        <a:prstTxWarp prst="textNoShape">
+                          <a:avLst/>
+                        </a:prstTxWarp>
+                        <a:noAutofit/>
+                      </wps:bodyPr>
+                    </wps:wsp>
+                  </a:graphicData>
+                </a:graphic>
+              </wp:anchor>
+            </w:drawing>
+          </mc:Choice>
+          <mc:Fallback>
+            <w:pict>
+              <v:roundrect w14:anchorId="078A32D1" id="Rectangle: Rounded Corners 5" o:spid="_x0000_s1026" style="position:absolute;margin-left:204.5pt;margin-top:192.5pt;width:181.5pt;height:165.5pt;z-index:251663360;visibility:visible;mso-wrap-style:square;mso-wrap-distance-left:9pt;mso-wrap-distance-top:0;mso-wrap-distance-right:9pt;mso-wrap-distance-bottom:0;mso-position-horizontal:absolute;mso-position-horizontal-relative:text;mso-position-vertical:absolute;mso-position-vertical-relative:text;v-text-anchor:middle" arcsize="10923f" o:gfxdata="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" fillcolor="#5b9bd5 [3204]" strokecolor="#1f4d78 [1604]" strokeweight="1pt">
+                <v:stroke joinstyle="miter"/>
+              </v:roundrect>
+            </w:pict>
+          </mc:Fallback>
+        </mc:AlternateContent>
+      </w:r>
+      <w:r>
+        <w:rPr>
+          <w:noProof/>
+        </w:rPr>
+        <mc:AlternateContent>
+          <mc:Choice Requires="wps">
+            <w:drawing>
+              <wp:anchor distT="0" distB="0" distL="114300" distR="114300" simplePos="0" relativeHeight="251661312" behindDoc="0" locked="0" layoutInCell="1" allowOverlap="1" wp14:anchorId="459296A6" wp14:editId="6C2C51F6">
+                <wp:simplePos x="0" y="0"/>
+                <wp:positionH relativeFrom="column">
+                  <wp:posOffset>1276350</wp:posOffset>
+                </wp:positionH>
+                <wp:positionV relativeFrom="paragraph">
+                  <wp:posOffset>311150</wp:posOffset>
+                </wp:positionV>
+                <wp:extent cx="3632200" cy="1898650"/>
+                <wp:effectExtent l="0" t="0" r="25400" b="25400"/>
+                <wp:wrapNone/>
+                <wp:docPr id="3" name="Rectangle: Rounded Corners 3"/>
+                <wp:cNvGraphicFramePr/>
+                <a:graphic xmlns:a="http://schemas.openxmlformats.org/drawingml/2006/main">
+                  <a:graphicData uri="http://schemas.microsoft.com/office/word/2010/wordprocessingShape">
+                    <wps:wsp>
+                      <wps:cNvSpPr/>
+                      <wps:spPr>
+                        <a:xfrm>
+                          <a:off x="0" y="0"/>
+                          <a:ext cx="3632200" cy="1898650"/>
+                        </a:xfrm>
+                        <a:prstGeom prst="roundRect">
+                          <a:avLst/>
+                        </a:prstGeom>
+                        <a:solidFill>
+                          <a:schemeClr val="bg1">
+                            <a:lumMod val="65000"/>
+                          </a:schemeClr>
+                        </a:solidFill>
+                      </wps:spPr>
+                      <wps:style>
+                        <a:lnRef idx="2">
+                          <a:schemeClr val="accent1">
+                            <a:shade val="50000"/>
+                          </a:schemeClr>
+                        </a:lnRef>
+                        <a:fillRef idx="1">
+                          <a:schemeClr val="accent1"/>
+                        </a:fillRef>
+                        <a:effectRef idx="0">
+                          <a:schemeClr val="accent1"/>
+                        </a:effectRef>
+                        <a:fontRef idx="minor">
+                          <a:schemeClr val="lt1"/>
+                        </a:fontRef>
+                      </wps:style>
+                      <wps:bodyPr rot="0" spcFirstLastPara="0" vertOverflow="overflow" horzOverflow="overflow" vert="horz" wrap="square" lIns="91440" tIns="45720" rIns="91440" bIns="45720" numCol="1" spcCol="0" rtlCol="0" fromWordArt="0" anchor="ctr" anchorCtr="0" forceAA="0" compatLnSpc="1">
+                        <a:prstTxWarp prst="textNoShape">
+                          <a:avLst/>
+                        </a:prstTxWarp>
+                        <a:noAutofit/>
+                      </wps:bodyPr>
+                    </wps:wsp>
+                  </a:graphicData>
+                </a:graphic>
+              </wp:anchor>
+            </w:drawing>
+          </mc:Choice>
+          <mc:Fallback>
+            <w:pict>
+              <v:roundrect w14:anchorId="23091E37" id="Rectangle: Rounded Corners 3" o:spid="_x0000_s1026" style="position:absolute;margin-left:100.5pt;margin-top:24.5pt;width:286pt;height:149.5pt;z-index:251661312;visibility:visible;mso-wrap-style:square;mso-wrap-distance-left:9pt;mso-wrap-distance-top:0;mso-wrap-distance-right:9pt;mso-wrap-distance-bottom:0;mso-position-horizontal:absolute;mso-position-horizontal-relative:text;mso-position-vertical:absolute;mso-position-vertical-relative:text;v-text-anchor:middle" arcsize="10923f" o:gfxdata="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" fillcolor="#a5a5a5 [2092]" strokecolor="#1f4d78 [1604]" strokeweight="1pt">
+                <v:stroke joinstyle="miter"/>
+              </v:roundrect>
+            </w:pict>
+          </mc:Fallback>
+        </mc:AlternateContent>
+      </w:r>
       <w:r>
         <w:br w:type="page"/>
       </w:r>
@@ -502,6 +1574,52 @@
       <w:pPr>
         <w:spacing w:line="240" w:lineRule="auto"/>
       </w:pPr>
+      <w:r>
+        <w:rPr>
+          <w:noProof/>
+        </w:rPr>
+        <w:drawing>
+          <wp:inline distT="0" distB="0" distL="0" distR="0" wp14:anchorId="4A2F2748" wp14:editId="43BCFCF5">
+            <wp:extent cx="5219968" cy="3740342"/>
+            <wp:effectExtent l="0" t="0" r="0" b="0"/>
+            <wp:docPr id="13" name="Picture 13" descr="A diagram of a website&#10;&#10;Description automatically generated"/>
+            <wp:cNvGraphicFramePr>
+              <a:graphicFrameLocks xmlns:a="http://schemas.openxmlformats.org/drawingml/2006/main" noChangeAspect="1"/>
+            </wp:cNvGraphicFramePr>
+            <a:graphic xmlns:a="http://schemas.openxmlformats.org/drawingml/2006/main">
+              <a:graphicData uri="http://schemas.openxmlformats.org/drawingml/2006/picture">
+                <pic:pic xmlns:pic="http://schemas.openxmlformats.org/drawingml/2006/picture">
+                  <pic:nvPicPr>
+                    <pic:cNvPr id="13" name="Picture 13" descr="A diagram of a website&#10;&#10;Description automatically generated"/>
+                    <pic:cNvPicPr/>
+                  </pic:nvPicPr>
+                  <pic:blipFill>
+                    <a:blip r:embed="rId4">
+                      <a:extLst>
+                        <a:ext uri="{28A0092B-C50C-407E-A947-70E740481C1C}">
+                          <a14:useLocalDpi xmlns:a14="http://schemas.microsoft.com/office/drawing/2010/main" val="0"/>
+                        </a:ext>
+                      </a:extLst>
+                    </a:blip>
+                    <a:stretch>
+                      <a:fillRect/>
+                    </a:stretch>
+                  </pic:blipFill>
+                  <pic:spPr>
+                    <a:xfrm>
+                      <a:off x="0" y="0"/>
+                      <a:ext cx="5219968" cy="3740342"/>
+                    </a:xfrm>
+                    <a:prstGeom prst="rect">
+                      <a:avLst/>
+                    </a:prstGeom>
+                  </pic:spPr>
+                </pic:pic>
+              </a:graphicData>
+            </a:graphic>
+          </wp:inline>
+        </w:drawing>
+      </w:r>
     </w:p>
     <w:sectPr>
       <w:pgSz w:w="15840" w:h="12240" w:orient="landscape"/>
@@ -514,7 +1632,7 @@
 </file>
 
 <file path=word/styles.xml><?xml version="1.0" encoding="utf-8"?>
-<w:styles xmlns:mc="http://schemas.openxmlformats.org/markup-compatibility/2006" xmlns:r="http://schemas.openxmlformats.org/officeDocument/2006/relationships" xmlns:w="http://schemas.openxmlformats.org/wordprocessingml/2006/main" xmlns:w14="http://schemas.microsoft.com/office/word/2010/wordml" xmlns:w15="http://schemas.microsoft.com/office/word/2012/wordml" xmlns:w16cid="http://schemas.microsoft.com/office/word/2016/wordml/cid" xmlns:w16se="http://schemas.microsoft.com/office/word/2015/wordml/symex" mc:Ignorable="w14 w15 w16se w16cid">
+<w:styles xmlns:mc="http://schemas.openxmlformats.org/markup-compatibility/2006" xmlns:r="http://schemas.openxmlformats.org/officeDocument/2006/relationships" xmlns:w="http://schemas.openxmlformats.org/wordprocessingml/2006/main" xmlns:w14="http://schemas.microsoft.com/office/word/2010/wordml" xmlns:w15="http://schemas.microsoft.com/office/word/2012/wordml" xmlns:w16cex="http://schemas.microsoft.com/office/word/2018/wordml/cex" xmlns:w16cid="http://schemas.microsoft.com/office/word/2016/wordml/cid" xmlns:w16="http://schemas.microsoft.com/office/word/2018/wordml" xmlns:w16sdtdh="http://schemas.microsoft.com/office/word/2020/wordml/sdtdatahash" xmlns:w16se="http://schemas.microsoft.com/office/word/2015/wordml/symex" mc:Ignorable="w14 w15 w16se w16cid w16 w16cex w16sdtdh">
   <w:docDefaults>
     <w:rPrDefault>
       <w:rPr>
@@ -530,7 +1648,7 @@
       </w:pPr>
     </w:pPrDefault>
   </w:docDefaults>
-  <w:latentStyles w:defLockedState="0" w:defUIPriority="99" w:defSemiHidden="0" w:defUnhideWhenUsed="0" w:defQFormat="0" w:count="375">
+  <w:latentStyles w:defLockedState="0" w:defUIPriority="99" w:defSemiHidden="0" w:defUnhideWhenUsed="0" w:defQFormat="0" w:count="376">
     <w:lsdException w:name="Normal" w:uiPriority="0" w:qFormat="1"/>
     <w:lsdException w:name="heading 1" w:uiPriority="9" w:qFormat="1"/>
     <w:lsdException w:name="heading 2" w:semiHidden="1" w:uiPriority="9" w:unhideWhenUsed="1" w:qFormat="1"/>
@@ -636,7 +1754,6 @@
     <w:lsdException w:name="HTML Sample" w:semiHidden="1" w:unhideWhenUsed="1"/>
     <w:lsdException w:name="HTML Typewriter" w:semiHidden="1" w:unhideWhenUsed="1"/>
     <w:lsdException w:name="HTML Variable" w:semiHidden="1" w:unhideWhenUsed="1"/>
-    <w:lsdException w:name="Normal Table" w:semiHidden="1" w:unhideWhenUsed="1"/>
     <w:lsdException w:name="annotation subject" w:semiHidden="1" w:unhideWhenUsed="1"/>
     <w:lsdException w:name="No List" w:semiHidden="1" w:unhideWhenUsed="1"/>
     <w:lsdException w:name="Outline List 1" w:semiHidden="1" w:unhideWhenUsed="1"/>
@@ -683,10 +1800,8 @@
     <w:lsdException w:name="Table Subtle 2" w:semiHidden="1" w:unhideWhenUsed="1"/>
     <w:lsdException w:name="Table Web 1" w:semiHidden="1" w:unhideWhenUsed="1"/>
     <w:lsdException w:name="Table Web 2" w:semiHidden="1" w:unhideWhenUsed="1"/>
-    <w:lsdException w:name="Table Web 3" w:semiHidden="1" w:unhideWhenUsed="1"/>
     <w:lsdException w:name="Balloon Text" w:semiHidden="1" w:unhideWhenUsed="1"/>
     <w:lsdException w:name="Table Grid" w:uiPriority="39"/>
-    <w:lsdException w:name="Table Theme" w:semiHidden="1" w:unhideWhenUsed="1"/>
     <w:lsdException w:name="Placeholder Text" w:semiHidden="1"/>
     <w:lsdException w:name="No Spacing" w:uiPriority="1" w:qFormat="1"/>
     <w:lsdException w:name="Light Shading" w:uiPriority="60"/>
@@ -906,6 +2021,7 @@
     <w:lsdException w:name="Smart Hyperlink" w:semiHidden="1" w:unhideWhenUsed="1"/>
     <w:lsdException w:name="Hashtag" w:semiHidden="1" w:unhideWhenUsed="1"/>
     <w:lsdException w:name="Unresolved Mention" w:semiHidden="1" w:unhideWhenUsed="1"/>
+    <w:lsdException w:name="Smart Link" w:semiHidden="1" w:unhideWhenUsed="1"/>
   </w:latentStyles>
   <w:style w:type="paragraph" w:default="1" w:styleId="Normal">
     <w:name w:val="Normal"/>

</xml_diff>